<commit_message>
compleet plan van aanpak
kosten en baaten + inhoud toegevoegt
</commit_message>
<xml_diff>
--- a/documentatie/PlanvanAanpak.docx
+++ b/documentatie/PlanvanAanpak.docx
@@ -315,86 +315,1108 @@
             </w:tc>
           </w:tr>
         </w:tbl>
+        <w:p/>
+        <w:p>
+          <w:r>
+            <w:br w:type="page"/>
+          </w:r>
+        </w:p>
+        <w:sdt>
+          <w:sdtPr>
+            <w:id w:val="-743487573"/>
+            <w:docPartObj>
+              <w:docPartGallery w:val="Table of Contents"/>
+              <w:docPartUnique/>
+            </w:docPartObj>
+          </w:sdtPr>
+          <w:sdtEndPr>
+            <w:rPr>
+              <w:b/>
+              <w:bCs/>
+            </w:rPr>
+          </w:sdtEndPr>
+          <w:sdtContent>
+            <w:p>
+              <w:pPr>
+                <w:rPr>
+                  <w:rStyle w:val="TitelChar"/>
+                </w:rPr>
+              </w:pPr>
+              <w:r>
+                <w:rPr>
+                  <w:rStyle w:val="TitelChar"/>
+                </w:rPr>
+                <w:t>Inhoud</w:t>
+              </w:r>
+              <w:bookmarkStart w:id="0" w:name="_GoBack"/>
+              <w:bookmarkEnd w:id="0"/>
+            </w:p>
+            <w:p>
+              <w:pPr>
+                <w:pStyle w:val="Inhopg1"/>
+                <w:tabs>
+                  <w:tab w:val="right" w:leader="dot" w:pos="9062"/>
+                </w:tabs>
+                <w:rPr>
+                  <w:noProof/>
+                  <w:sz w:val="22"/>
+                  <w:szCs w:val="22"/>
+                  <w:lang w:eastAsia="nl-NL"/>
+                </w:rPr>
+              </w:pPr>
+              <w:r>
+                <w:fldChar w:fldCharType="begin"/>
+              </w:r>
+              <w:r>
+                <w:instrText xml:space="preserve"> TOC \o "1-3" \h \z \u </w:instrText>
+              </w:r>
+              <w:r>
+                <w:fldChar w:fldCharType="separate"/>
+              </w:r>
+              <w:hyperlink w:anchor="_Toc480453584" w:history="1">
+                <w:r>
+                  <w:rPr>
+                    <w:rStyle w:val="Hyperlink"/>
+                    <w:noProof/>
+                  </w:rPr>
+                  <w:t>Achtergronden</w:t>
+                </w:r>
+                <w:r>
+                  <w:rPr>
+                    <w:noProof/>
+                    <w:webHidden/>
+                  </w:rPr>
+                  <w:tab/>
+                </w:r>
+                <w:r>
+                  <w:rPr>
+                    <w:noProof/>
+                    <w:webHidden/>
+                  </w:rPr>
+                  <w:fldChar w:fldCharType="begin"/>
+                </w:r>
+                <w:r>
+                  <w:rPr>
+                    <w:noProof/>
+                    <w:webHidden/>
+                  </w:rPr>
+                  <w:instrText xml:space="preserve"> PAGEREF _Toc480453584 \h </w:instrText>
+                </w:r>
+                <w:r>
+                  <w:rPr>
+                    <w:noProof/>
+                    <w:webHidden/>
+                  </w:rPr>
+                </w:r>
+                <w:r>
+                  <w:rPr>
+                    <w:noProof/>
+                    <w:webHidden/>
+                  </w:rPr>
+                  <w:fldChar w:fldCharType="separate"/>
+                </w:r>
+                <w:r>
+                  <w:rPr>
+                    <w:noProof/>
+                    <w:webHidden/>
+                  </w:rPr>
+                  <w:t>2</w:t>
+                </w:r>
+                <w:r>
+                  <w:rPr>
+                    <w:noProof/>
+                    <w:webHidden/>
+                  </w:rPr>
+                  <w:fldChar w:fldCharType="end"/>
+                </w:r>
+              </w:hyperlink>
+            </w:p>
+            <w:p>
+              <w:pPr>
+                <w:pStyle w:val="Inhopg1"/>
+                <w:tabs>
+                  <w:tab w:val="right" w:leader="dot" w:pos="9062"/>
+                </w:tabs>
+                <w:rPr>
+                  <w:noProof/>
+                  <w:sz w:val="22"/>
+                  <w:szCs w:val="22"/>
+                  <w:lang w:eastAsia="nl-NL"/>
+                </w:rPr>
+              </w:pPr>
+              <w:hyperlink w:anchor="_Toc480453585" w:history="1">
+                <w:r>
+                  <w:rPr>
+                    <w:rStyle w:val="Hyperlink"/>
+                    <w:noProof/>
+                  </w:rPr>
+                  <w:t>Projectorganisatie.</w:t>
+                </w:r>
+                <w:r>
+                  <w:rPr>
+                    <w:noProof/>
+                    <w:webHidden/>
+                  </w:rPr>
+                  <w:tab/>
+                </w:r>
+                <w:r>
+                  <w:rPr>
+                    <w:noProof/>
+                    <w:webHidden/>
+                  </w:rPr>
+                  <w:fldChar w:fldCharType="begin"/>
+                </w:r>
+                <w:r>
+                  <w:rPr>
+                    <w:noProof/>
+                    <w:webHidden/>
+                  </w:rPr>
+                  <w:instrText xml:space="preserve"> PAGEREF _Toc480453585 \h </w:instrText>
+                </w:r>
+                <w:r>
+                  <w:rPr>
+                    <w:noProof/>
+                    <w:webHidden/>
+                  </w:rPr>
+                </w:r>
+                <w:r>
+                  <w:rPr>
+                    <w:noProof/>
+                    <w:webHidden/>
+                  </w:rPr>
+                  <w:fldChar w:fldCharType="separate"/>
+                </w:r>
+                <w:r>
+                  <w:rPr>
+                    <w:noProof/>
+                    <w:webHidden/>
+                  </w:rPr>
+                  <w:t>3</w:t>
+                </w:r>
+                <w:r>
+                  <w:rPr>
+                    <w:noProof/>
+                    <w:webHidden/>
+                  </w:rPr>
+                  <w:fldChar w:fldCharType="end"/>
+                </w:r>
+              </w:hyperlink>
+            </w:p>
+            <w:p>
+              <w:pPr>
+                <w:pStyle w:val="Inhopg2"/>
+                <w:tabs>
+                  <w:tab w:val="right" w:leader="dot" w:pos="9062"/>
+                </w:tabs>
+                <w:rPr>
+                  <w:noProof/>
+                  <w:sz w:val="22"/>
+                  <w:szCs w:val="22"/>
+                  <w:lang w:eastAsia="nl-NL"/>
+                </w:rPr>
+              </w:pPr>
+              <w:hyperlink w:anchor="_Toc480453586" w:history="1">
+                <w:r>
+                  <w:rPr>
+                    <w:rStyle w:val="Hyperlink"/>
+                    <w:noProof/>
+                  </w:rPr>
+                  <w:t>Organisatie</w:t>
+                </w:r>
+                <w:r>
+                  <w:rPr>
+                    <w:noProof/>
+                    <w:webHidden/>
+                  </w:rPr>
+                  <w:tab/>
+                </w:r>
+                <w:r>
+                  <w:rPr>
+                    <w:noProof/>
+                    <w:webHidden/>
+                  </w:rPr>
+                  <w:fldChar w:fldCharType="begin"/>
+                </w:r>
+                <w:r>
+                  <w:rPr>
+                    <w:noProof/>
+                    <w:webHidden/>
+                  </w:rPr>
+                  <w:instrText xml:space="preserve"> PAGEREF _Toc480453586 \h </w:instrText>
+                </w:r>
+                <w:r>
+                  <w:rPr>
+                    <w:noProof/>
+                    <w:webHidden/>
+                  </w:rPr>
+                </w:r>
+                <w:r>
+                  <w:rPr>
+                    <w:noProof/>
+                    <w:webHidden/>
+                  </w:rPr>
+                  <w:fldChar w:fldCharType="separate"/>
+                </w:r>
+                <w:r>
+                  <w:rPr>
+                    <w:noProof/>
+                    <w:webHidden/>
+                  </w:rPr>
+                  <w:t>3</w:t>
+                </w:r>
+                <w:r>
+                  <w:rPr>
+                    <w:noProof/>
+                    <w:webHidden/>
+                  </w:rPr>
+                  <w:fldChar w:fldCharType="end"/>
+                </w:r>
+              </w:hyperlink>
+            </w:p>
+            <w:p>
+              <w:pPr>
+                <w:pStyle w:val="Inhopg2"/>
+                <w:tabs>
+                  <w:tab w:val="right" w:leader="dot" w:pos="9062"/>
+                </w:tabs>
+                <w:rPr>
+                  <w:noProof/>
+                  <w:sz w:val="22"/>
+                  <w:szCs w:val="22"/>
+                  <w:lang w:eastAsia="nl-NL"/>
+                </w:rPr>
+              </w:pPr>
+              <w:hyperlink w:anchor="_Toc480453587" w:history="1">
+                <w:r>
+                  <w:rPr>
+                    <w:rStyle w:val="Hyperlink"/>
+                    <w:noProof/>
+                  </w:rPr>
+                  <w:t>Informatie</w:t>
+                </w:r>
+                <w:r>
+                  <w:rPr>
+                    <w:noProof/>
+                    <w:webHidden/>
+                  </w:rPr>
+                  <w:tab/>
+                </w:r>
+                <w:r>
+                  <w:rPr>
+                    <w:noProof/>
+                    <w:webHidden/>
+                  </w:rPr>
+                  <w:fldChar w:fldCharType="begin"/>
+                </w:r>
+                <w:r>
+                  <w:rPr>
+                    <w:noProof/>
+                    <w:webHidden/>
+                  </w:rPr>
+                  <w:instrText xml:space="preserve"> PAGEREF _Toc480453587 \h </w:instrText>
+                </w:r>
+                <w:r>
+                  <w:rPr>
+                    <w:noProof/>
+                    <w:webHidden/>
+                  </w:rPr>
+                </w:r>
+                <w:r>
+                  <w:rPr>
+                    <w:noProof/>
+                    <w:webHidden/>
+                  </w:rPr>
+                  <w:fldChar w:fldCharType="separate"/>
+                </w:r>
+                <w:r>
+                  <w:rPr>
+                    <w:noProof/>
+                    <w:webHidden/>
+                  </w:rPr>
+                  <w:t>4</w:t>
+                </w:r>
+                <w:r>
+                  <w:rPr>
+                    <w:noProof/>
+                    <w:webHidden/>
+                  </w:rPr>
+                  <w:fldChar w:fldCharType="end"/>
+                </w:r>
+              </w:hyperlink>
+            </w:p>
+            <w:p>
+              <w:pPr>
+                <w:pStyle w:val="Inhopg1"/>
+                <w:tabs>
+                  <w:tab w:val="right" w:leader="dot" w:pos="9062"/>
+                </w:tabs>
+                <w:rPr>
+                  <w:noProof/>
+                  <w:sz w:val="22"/>
+                  <w:szCs w:val="22"/>
+                  <w:lang w:eastAsia="nl-NL"/>
+                </w:rPr>
+              </w:pPr>
+              <w:hyperlink w:anchor="_Toc480453588" w:history="1">
+                <w:r>
+                  <w:rPr>
+                    <w:rStyle w:val="Hyperlink"/>
+                    <w:noProof/>
+                  </w:rPr>
+                  <w:t>risico’s</w:t>
+                </w:r>
+                <w:r>
+                  <w:rPr>
+                    <w:noProof/>
+                    <w:webHidden/>
+                  </w:rPr>
+                  <w:tab/>
+                </w:r>
+                <w:r>
+                  <w:rPr>
+                    <w:noProof/>
+                    <w:webHidden/>
+                  </w:rPr>
+                  <w:fldChar w:fldCharType="begin"/>
+                </w:r>
+                <w:r>
+                  <w:rPr>
+                    <w:noProof/>
+                    <w:webHidden/>
+                  </w:rPr>
+                  <w:instrText xml:space="preserve"> PAGEREF _Toc480453588 \h </w:instrText>
+                </w:r>
+                <w:r>
+                  <w:rPr>
+                    <w:noProof/>
+                    <w:webHidden/>
+                  </w:rPr>
+                </w:r>
+                <w:r>
+                  <w:rPr>
+                    <w:noProof/>
+                    <w:webHidden/>
+                  </w:rPr>
+                  <w:fldChar w:fldCharType="separate"/>
+                </w:r>
+                <w:r>
+                  <w:rPr>
+                    <w:noProof/>
+                    <w:webHidden/>
+                  </w:rPr>
+                  <w:t>5</w:t>
+                </w:r>
+                <w:r>
+                  <w:rPr>
+                    <w:noProof/>
+                    <w:webHidden/>
+                  </w:rPr>
+                  <w:fldChar w:fldCharType="end"/>
+                </w:r>
+              </w:hyperlink>
+            </w:p>
+            <w:p>
+              <w:pPr>
+                <w:pStyle w:val="Inhopg2"/>
+                <w:tabs>
+                  <w:tab w:val="right" w:leader="dot" w:pos="9062"/>
+                </w:tabs>
+                <w:rPr>
+                  <w:noProof/>
+                  <w:sz w:val="22"/>
+                  <w:szCs w:val="22"/>
+                  <w:lang w:eastAsia="nl-NL"/>
+                </w:rPr>
+              </w:pPr>
+              <w:hyperlink w:anchor="_Toc480453589" w:history="1">
+                <w:r>
+                  <w:rPr>
+                    <w:rStyle w:val="Hyperlink"/>
+                    <w:noProof/>
+                  </w:rPr>
+                  <w:t>intern</w:t>
+                </w:r>
+                <w:r>
+                  <w:rPr>
+                    <w:noProof/>
+                    <w:webHidden/>
+                  </w:rPr>
+                  <w:tab/>
+                </w:r>
+                <w:r>
+                  <w:rPr>
+                    <w:noProof/>
+                    <w:webHidden/>
+                  </w:rPr>
+                  <w:fldChar w:fldCharType="begin"/>
+                </w:r>
+                <w:r>
+                  <w:rPr>
+                    <w:noProof/>
+                    <w:webHidden/>
+                  </w:rPr>
+                  <w:instrText xml:space="preserve"> PAGEREF _Toc480453589 \h </w:instrText>
+                </w:r>
+                <w:r>
+                  <w:rPr>
+                    <w:noProof/>
+                    <w:webHidden/>
+                  </w:rPr>
+                </w:r>
+                <w:r>
+                  <w:rPr>
+                    <w:noProof/>
+                    <w:webHidden/>
+                  </w:rPr>
+                  <w:fldChar w:fldCharType="separate"/>
+                </w:r>
+                <w:r>
+                  <w:rPr>
+                    <w:noProof/>
+                    <w:webHidden/>
+                  </w:rPr>
+                  <w:t>5</w:t>
+                </w:r>
+                <w:r>
+                  <w:rPr>
+                    <w:noProof/>
+                    <w:webHidden/>
+                  </w:rPr>
+                  <w:fldChar w:fldCharType="end"/>
+                </w:r>
+              </w:hyperlink>
+            </w:p>
+            <w:p>
+              <w:pPr>
+                <w:pStyle w:val="Inhopg2"/>
+                <w:tabs>
+                  <w:tab w:val="right" w:leader="dot" w:pos="9062"/>
+                </w:tabs>
+                <w:rPr>
+                  <w:noProof/>
+                  <w:sz w:val="22"/>
+                  <w:szCs w:val="22"/>
+                  <w:lang w:eastAsia="nl-NL"/>
+                </w:rPr>
+              </w:pPr>
+              <w:hyperlink w:anchor="_Toc480453590" w:history="1">
+                <w:r>
+                  <w:rPr>
+                    <w:rStyle w:val="Hyperlink"/>
+                    <w:noProof/>
+                  </w:rPr>
+                  <w:t>Extern</w:t>
+                </w:r>
+                <w:r>
+                  <w:rPr>
+                    <w:noProof/>
+                    <w:webHidden/>
+                  </w:rPr>
+                  <w:tab/>
+                </w:r>
+                <w:r>
+                  <w:rPr>
+                    <w:noProof/>
+                    <w:webHidden/>
+                  </w:rPr>
+                  <w:fldChar w:fldCharType="begin"/>
+                </w:r>
+                <w:r>
+                  <w:rPr>
+                    <w:noProof/>
+                    <w:webHidden/>
+                  </w:rPr>
+                  <w:instrText xml:space="preserve"> PAGEREF _Toc480453590 \h </w:instrText>
+                </w:r>
+                <w:r>
+                  <w:rPr>
+                    <w:noProof/>
+                    <w:webHidden/>
+                  </w:rPr>
+                </w:r>
+                <w:r>
+                  <w:rPr>
+                    <w:noProof/>
+                    <w:webHidden/>
+                  </w:rPr>
+                  <w:fldChar w:fldCharType="separate"/>
+                </w:r>
+                <w:r>
+                  <w:rPr>
+                    <w:noProof/>
+                    <w:webHidden/>
+                  </w:rPr>
+                  <w:t>6</w:t>
+                </w:r>
+                <w:r>
+                  <w:rPr>
+                    <w:noProof/>
+                    <w:webHidden/>
+                  </w:rPr>
+                  <w:fldChar w:fldCharType="end"/>
+                </w:r>
+              </w:hyperlink>
+            </w:p>
+            <w:p>
+              <w:pPr>
+                <w:pStyle w:val="Inhopg1"/>
+                <w:tabs>
+                  <w:tab w:val="right" w:leader="dot" w:pos="9062"/>
+                </w:tabs>
+                <w:rPr>
+                  <w:noProof/>
+                  <w:sz w:val="22"/>
+                  <w:szCs w:val="22"/>
+                  <w:lang w:eastAsia="nl-NL"/>
+                </w:rPr>
+              </w:pPr>
+              <w:hyperlink w:anchor="_Toc480453591" w:history="1">
+                <w:r>
+                  <w:rPr>
+                    <w:rStyle w:val="Hyperlink"/>
+                    <w:noProof/>
+                  </w:rPr>
+                  <w:t>Projectgrenzen</w:t>
+                </w:r>
+                <w:r>
+                  <w:rPr>
+                    <w:noProof/>
+                    <w:webHidden/>
+                  </w:rPr>
+                  <w:tab/>
+                </w:r>
+                <w:r>
+                  <w:rPr>
+                    <w:noProof/>
+                    <w:webHidden/>
+                  </w:rPr>
+                  <w:fldChar w:fldCharType="begin"/>
+                </w:r>
+                <w:r>
+                  <w:rPr>
+                    <w:noProof/>
+                    <w:webHidden/>
+                  </w:rPr>
+                  <w:instrText xml:space="preserve"> PAGEREF _Toc480453591 \h </w:instrText>
+                </w:r>
+                <w:r>
+                  <w:rPr>
+                    <w:noProof/>
+                    <w:webHidden/>
+                  </w:rPr>
+                </w:r>
+                <w:r>
+                  <w:rPr>
+                    <w:noProof/>
+                    <w:webHidden/>
+                  </w:rPr>
+                  <w:fldChar w:fldCharType="separate"/>
+                </w:r>
+                <w:r>
+                  <w:rPr>
+                    <w:noProof/>
+                    <w:webHidden/>
+                  </w:rPr>
+                  <w:t>7</w:t>
+                </w:r>
+                <w:r>
+                  <w:rPr>
+                    <w:noProof/>
+                    <w:webHidden/>
+                  </w:rPr>
+                  <w:fldChar w:fldCharType="end"/>
+                </w:r>
+              </w:hyperlink>
+            </w:p>
+            <w:p>
+              <w:pPr>
+                <w:pStyle w:val="Inhopg2"/>
+                <w:tabs>
+                  <w:tab w:val="right" w:leader="dot" w:pos="9062"/>
+                </w:tabs>
+                <w:rPr>
+                  <w:noProof/>
+                  <w:sz w:val="22"/>
+                  <w:szCs w:val="22"/>
+                  <w:lang w:eastAsia="nl-NL"/>
+                </w:rPr>
+              </w:pPr>
+              <w:hyperlink w:anchor="_Toc480453592" w:history="1">
+                <w:r>
+                  <w:rPr>
+                    <w:rStyle w:val="Hyperlink"/>
+                    <w:noProof/>
+                  </w:rPr>
+                  <w:t>Eisen</w:t>
+                </w:r>
+                <w:r>
+                  <w:rPr>
+                    <w:noProof/>
+                    <w:webHidden/>
+                  </w:rPr>
+                  <w:tab/>
+                </w:r>
+                <w:r>
+                  <w:rPr>
+                    <w:noProof/>
+                    <w:webHidden/>
+                  </w:rPr>
+                  <w:fldChar w:fldCharType="begin"/>
+                </w:r>
+                <w:r>
+                  <w:rPr>
+                    <w:noProof/>
+                    <w:webHidden/>
+                  </w:rPr>
+                  <w:instrText xml:space="preserve"> PAGEREF _Toc480453592 \h </w:instrText>
+                </w:r>
+                <w:r>
+                  <w:rPr>
+                    <w:noProof/>
+                    <w:webHidden/>
+                  </w:rPr>
+                </w:r>
+                <w:r>
+                  <w:rPr>
+                    <w:noProof/>
+                    <w:webHidden/>
+                  </w:rPr>
+                  <w:fldChar w:fldCharType="separate"/>
+                </w:r>
+                <w:r>
+                  <w:rPr>
+                    <w:noProof/>
+                    <w:webHidden/>
+                  </w:rPr>
+                  <w:t>7</w:t>
+                </w:r>
+                <w:r>
+                  <w:rPr>
+                    <w:noProof/>
+                    <w:webHidden/>
+                  </w:rPr>
+                  <w:fldChar w:fldCharType="end"/>
+                </w:r>
+              </w:hyperlink>
+            </w:p>
+            <w:p>
+              <w:pPr>
+                <w:pStyle w:val="Inhopg2"/>
+                <w:tabs>
+                  <w:tab w:val="right" w:leader="dot" w:pos="9062"/>
+                </w:tabs>
+                <w:rPr>
+                  <w:noProof/>
+                  <w:sz w:val="22"/>
+                  <w:szCs w:val="22"/>
+                  <w:lang w:eastAsia="nl-NL"/>
+                </w:rPr>
+              </w:pPr>
+              <w:hyperlink w:anchor="_Toc480453593" w:history="1">
+                <w:r>
+                  <w:rPr>
+                    <w:rStyle w:val="Hyperlink"/>
+                    <w:noProof/>
+                  </w:rPr>
+                  <w:t>grenzen</w:t>
+                </w:r>
+                <w:r>
+                  <w:rPr>
+                    <w:noProof/>
+                    <w:webHidden/>
+                  </w:rPr>
+                  <w:tab/>
+                </w:r>
+                <w:r>
+                  <w:rPr>
+                    <w:noProof/>
+                    <w:webHidden/>
+                  </w:rPr>
+                  <w:fldChar w:fldCharType="begin"/>
+                </w:r>
+                <w:r>
+                  <w:rPr>
+                    <w:noProof/>
+                    <w:webHidden/>
+                  </w:rPr>
+                  <w:instrText xml:space="preserve"> PAGEREF _Toc480453593 \h </w:instrText>
+                </w:r>
+                <w:r>
+                  <w:rPr>
+                    <w:noProof/>
+                    <w:webHidden/>
+                  </w:rPr>
+                </w:r>
+                <w:r>
+                  <w:rPr>
+                    <w:noProof/>
+                    <w:webHidden/>
+                  </w:rPr>
+                  <w:fldChar w:fldCharType="separate"/>
+                </w:r>
+                <w:r>
+                  <w:rPr>
+                    <w:noProof/>
+                    <w:webHidden/>
+                  </w:rPr>
+                  <w:t>7</w:t>
+                </w:r>
+                <w:r>
+                  <w:rPr>
+                    <w:noProof/>
+                    <w:webHidden/>
+                  </w:rPr>
+                  <w:fldChar w:fldCharType="end"/>
+                </w:r>
+              </w:hyperlink>
+            </w:p>
+            <w:p>
+              <w:pPr>
+                <w:pStyle w:val="Inhopg1"/>
+                <w:tabs>
+                  <w:tab w:val="right" w:leader="dot" w:pos="9062"/>
+                </w:tabs>
+                <w:rPr>
+                  <w:noProof/>
+                  <w:sz w:val="22"/>
+                  <w:szCs w:val="22"/>
+                  <w:lang w:eastAsia="nl-NL"/>
+                </w:rPr>
+              </w:pPr>
+              <w:hyperlink w:anchor="_Toc480453594" w:history="1">
+                <w:r>
+                  <w:rPr>
+                    <w:rStyle w:val="Hyperlink"/>
+                    <w:noProof/>
+                  </w:rPr>
+                  <w:t>Kosten en Baten</w:t>
+                </w:r>
+                <w:r>
+                  <w:rPr>
+                    <w:noProof/>
+                    <w:webHidden/>
+                  </w:rPr>
+                  <w:tab/>
+                </w:r>
+                <w:r>
+                  <w:rPr>
+                    <w:noProof/>
+                    <w:webHidden/>
+                  </w:rPr>
+                  <w:fldChar w:fldCharType="begin"/>
+                </w:r>
+                <w:r>
+                  <w:rPr>
+                    <w:noProof/>
+                    <w:webHidden/>
+                  </w:rPr>
+                  <w:instrText xml:space="preserve"> PAGEREF _Toc480453594 \h </w:instrText>
+                </w:r>
+                <w:r>
+                  <w:rPr>
+                    <w:noProof/>
+                    <w:webHidden/>
+                  </w:rPr>
+                </w:r>
+                <w:r>
+                  <w:rPr>
+                    <w:noProof/>
+                    <w:webHidden/>
+                  </w:rPr>
+                  <w:fldChar w:fldCharType="separate"/>
+                </w:r>
+                <w:r>
+                  <w:rPr>
+                    <w:noProof/>
+                    <w:webHidden/>
+                  </w:rPr>
+                  <w:t>8</w:t>
+                </w:r>
+                <w:r>
+                  <w:rPr>
+                    <w:noProof/>
+                    <w:webHidden/>
+                  </w:rPr>
+                  <w:fldChar w:fldCharType="end"/>
+                </w:r>
+              </w:hyperlink>
+            </w:p>
+            <w:p>
+              <w:pPr>
+                <w:pStyle w:val="Inhopg2"/>
+                <w:tabs>
+                  <w:tab w:val="right" w:leader="dot" w:pos="9062"/>
+                </w:tabs>
+                <w:rPr>
+                  <w:noProof/>
+                  <w:sz w:val="22"/>
+                  <w:szCs w:val="22"/>
+                  <w:lang w:eastAsia="nl-NL"/>
+                </w:rPr>
+              </w:pPr>
+              <w:hyperlink w:anchor="_Toc480453595" w:history="1">
+                <w:r>
+                  <w:rPr>
+                    <w:rStyle w:val="Hyperlink"/>
+                    <w:noProof/>
+                  </w:rPr>
+                  <w:t>Kosten</w:t>
+                </w:r>
+                <w:r>
+                  <w:rPr>
+                    <w:noProof/>
+                    <w:webHidden/>
+                  </w:rPr>
+                  <w:tab/>
+                </w:r>
+                <w:r>
+                  <w:rPr>
+                    <w:noProof/>
+                    <w:webHidden/>
+                  </w:rPr>
+                  <w:fldChar w:fldCharType="begin"/>
+                </w:r>
+                <w:r>
+                  <w:rPr>
+                    <w:noProof/>
+                    <w:webHidden/>
+                  </w:rPr>
+                  <w:instrText xml:space="preserve"> PAGEREF _Toc480453595 \h </w:instrText>
+                </w:r>
+                <w:r>
+                  <w:rPr>
+                    <w:noProof/>
+                    <w:webHidden/>
+                  </w:rPr>
+                </w:r>
+                <w:r>
+                  <w:rPr>
+                    <w:noProof/>
+                    <w:webHidden/>
+                  </w:rPr>
+                  <w:fldChar w:fldCharType="separate"/>
+                </w:r>
+                <w:r>
+                  <w:rPr>
+                    <w:noProof/>
+                    <w:webHidden/>
+                  </w:rPr>
+                  <w:t>8</w:t>
+                </w:r>
+                <w:r>
+                  <w:rPr>
+                    <w:noProof/>
+                    <w:webHidden/>
+                  </w:rPr>
+                  <w:fldChar w:fldCharType="end"/>
+                </w:r>
+              </w:hyperlink>
+            </w:p>
+            <w:p>
+              <w:pPr>
+                <w:pStyle w:val="Inhopg2"/>
+                <w:tabs>
+                  <w:tab w:val="right" w:leader="dot" w:pos="9062"/>
+                </w:tabs>
+                <w:rPr>
+                  <w:noProof/>
+                  <w:sz w:val="22"/>
+                  <w:szCs w:val="22"/>
+                  <w:lang w:eastAsia="nl-NL"/>
+                </w:rPr>
+              </w:pPr>
+              <w:hyperlink w:anchor="_Toc480453596" w:history="1">
+                <w:r>
+                  <w:rPr>
+                    <w:rStyle w:val="Hyperlink"/>
+                    <w:noProof/>
+                  </w:rPr>
+                  <w:t>Baten</w:t>
+                </w:r>
+                <w:r>
+                  <w:rPr>
+                    <w:noProof/>
+                    <w:webHidden/>
+                  </w:rPr>
+                  <w:tab/>
+                </w:r>
+                <w:r>
+                  <w:rPr>
+                    <w:noProof/>
+                    <w:webHidden/>
+                  </w:rPr>
+                  <w:fldChar w:fldCharType="begin"/>
+                </w:r>
+                <w:r>
+                  <w:rPr>
+                    <w:noProof/>
+                    <w:webHidden/>
+                  </w:rPr>
+                  <w:instrText xml:space="preserve"> PAGEREF _Toc480453596 \h </w:instrText>
+                </w:r>
+                <w:r>
+                  <w:rPr>
+                    <w:noProof/>
+                    <w:webHidden/>
+                  </w:rPr>
+                </w:r>
+                <w:r>
+                  <w:rPr>
+                    <w:noProof/>
+                    <w:webHidden/>
+                  </w:rPr>
+                  <w:fldChar w:fldCharType="separate"/>
+                </w:r>
+                <w:r>
+                  <w:rPr>
+                    <w:noProof/>
+                    <w:webHidden/>
+                  </w:rPr>
+                  <w:t>8</w:t>
+                </w:r>
+                <w:r>
+                  <w:rPr>
+                    <w:noProof/>
+                    <w:webHidden/>
+                  </w:rPr>
+                  <w:fldChar w:fldCharType="end"/>
+                </w:r>
+              </w:hyperlink>
+            </w:p>
+            <w:p>
+              <w:r>
+                <w:rPr>
+                  <w:b/>
+                  <w:bCs/>
+                </w:rPr>
+                <w:fldChar w:fldCharType="end"/>
+              </w:r>
+            </w:p>
+          </w:sdtContent>
+        </w:sdt>
         <w:p>
           <w:pPr>
-            <w:pStyle w:val="Titel"/>
+            <w:rPr>
+              <w:rFonts w:asciiTheme="majorHAnsi" w:eastAsiaTheme="majorEastAsia" w:hAnsiTheme="majorHAnsi" w:cstheme="majorBidi"/>
+              <w:caps/>
+              <w:color w:val="50B4C8" w:themeColor="accent1"/>
+              <w:spacing w:val="10"/>
+              <w:sz w:val="52"/>
+              <w:szCs w:val="52"/>
+            </w:rPr>
           </w:pPr>
-          <w:r>
-            <w:br w:type="page"/>
-          </w:r>
-          <w:r>
-            <w:lastRenderedPageBreak/>
-            <w:t>Achtergronden</w:t>
-          </w:r>
         </w:p>
         <w:p>
-          <w:r>
-            <w:t>De project groep is</w:t>
-          </w:r>
-          <w:r>
-            <w:t xml:space="preserve"> gevestigd op het Radius College te Breda van de opleiding Applicatie en Media ontwikkeling.  Tijdens dit project is de project groep: </w:t>
-          </w:r>
-          <w:r>
-            <w:t>Groep 2. Deze groep bestaat uit 4 leden en een begeleider.</w:t>
-          </w:r>
-          <w:r>
-            <w:t xml:space="preserve"> De groep is onderverdeeld in 3 afdelingen. Deze afdelingen zijn: Projectleider, notulist en </w:t>
-          </w:r>
-          <w:proofErr w:type="spellStart"/>
-          <w:r>
-            <w:t>groeplid</w:t>
-          </w:r>
-          <w:proofErr w:type="spellEnd"/>
-          <w:r>
-            <w:t>.</w:t>
-          </w:r>
+          <w:pPr>
+            <w:rPr>
+              <w:rFonts w:asciiTheme="majorHAnsi" w:eastAsiaTheme="majorEastAsia" w:hAnsiTheme="majorHAnsi" w:cstheme="majorBidi"/>
+              <w:caps/>
+              <w:color w:val="50B4C8" w:themeColor="accent1"/>
+              <w:spacing w:val="10"/>
+              <w:sz w:val="52"/>
+              <w:szCs w:val="52"/>
+            </w:rPr>
+          </w:pPr>
         </w:p>
         <w:p>
-          <w:r>
-            <w:t xml:space="preserve">De organisatie is verantwoord voor het ontwikkelen van een webapplicatie en een C# applicatie. </w:t>
-          </w:r>
-        </w:p>
-        <w:p>
-          <w:r>
-            <w:t xml:space="preserve">De opdrachtgever voor het project is </w:t>
-          </w:r>
-          <w:proofErr w:type="spellStart"/>
-          <w:r>
-            <w:t>Fer</w:t>
-          </w:r>
-          <w:proofErr w:type="spellEnd"/>
-          <w:r>
-            <w:t xml:space="preserve"> van Krimpen.</w:t>
-          </w:r>
-          <w:r>
-            <w:t xml:space="preserve"> De opdracht is het maken van een webapplicatie waarin men scores kan verwerken en bekijken. Daarnaast moet er ook een C# applicatie gemaakt worden waarin spelers kunnen wedden op de wedstrijden.</w:t>
-          </w:r>
-        </w:p>
-        <w:p>
-          <w:r>
-            <w:t>De opdracht is verder beschreven in de bijlage projectopdracht.</w:t>
-          </w:r>
-        </w:p>
-        <w:p/>
-        <w:p>
           <w:pPr>
-            <w:pStyle w:val="Titel"/>
+            <w:rPr>
+              <w:rFonts w:asciiTheme="majorHAnsi" w:eastAsiaTheme="majorEastAsia" w:hAnsiTheme="majorHAnsi" w:cstheme="majorBidi"/>
+              <w:caps/>
+              <w:color w:val="50B4C8" w:themeColor="accent1"/>
+              <w:spacing w:val="10"/>
+              <w:sz w:val="52"/>
+              <w:szCs w:val="52"/>
+            </w:rPr>
           </w:pPr>
           <w:r>
             <w:br w:type="page"/>
-          </w:r>
-          <w:r>
-            <w:lastRenderedPageBreak/>
-            <w:t>Projectorganisatie.</w:t>
           </w:r>
         </w:p>
         <w:p>
           <w:pPr>
             <w:pStyle w:val="Kop1"/>
           </w:pPr>
+          <w:bookmarkStart w:id="1" w:name="_Toc480453584"/>
+          <w:r>
+            <w:lastRenderedPageBreak/>
+            <w:t>Achtergronden</w:t>
+          </w:r>
+          <w:bookmarkEnd w:id="1"/>
+        </w:p>
+        <w:p>
+          <w:r>
+            <w:t>De project groep is</w:t>
+          </w:r>
+          <w:r>
+            <w:t xml:space="preserve"> gevestigd op het Radius College te Breda van de opleiding Applicatie en Media ontwikkeling.  Tijdens dit project is de project groep: </w:t>
+          </w:r>
+          <w:r>
+            <w:t>Groep 2. Deze groep bestaat uit 4 leden en een begeleider.</w:t>
+          </w:r>
+          <w:r>
+            <w:t xml:space="preserve"> De groep is onderverdeeld in 3 afdelingen. Deze afdelingen zijn: Projectleider, notulist en </w:t>
+          </w:r>
+          <w:proofErr w:type="spellStart"/>
+          <w:r>
+            <w:t>groeplid</w:t>
+          </w:r>
+          <w:proofErr w:type="spellEnd"/>
+          <w:r>
+            <w:t>.</w:t>
+          </w:r>
+        </w:p>
+        <w:p>
+          <w:r>
+            <w:t xml:space="preserve">De organisatie is verantwoord voor het ontwikkelen van een webapplicatie en een C# applicatie. </w:t>
+          </w:r>
+        </w:p>
+        <w:p>
+          <w:r>
+            <w:t xml:space="preserve">De opdrachtgever voor het project is </w:t>
+          </w:r>
+          <w:proofErr w:type="spellStart"/>
+          <w:r>
+            <w:t>Fer</w:t>
+          </w:r>
+          <w:proofErr w:type="spellEnd"/>
+          <w:r>
+            <w:t xml:space="preserve"> van Krimpen.</w:t>
+          </w:r>
+          <w:r>
+            <w:t xml:space="preserve"> De opdracht is het maken van een webapplicatie waarin men scores kan verwerken en bekijken. Daarnaast moet er ook een C# applicatie gemaakt worden waarin spelers kunnen wedden op de wedstrijden.</w:t>
+          </w:r>
+        </w:p>
+        <w:p>
+          <w:r>
+            <w:t>De opdracht is verder beschreven in de bijlage projectopdracht.</w:t>
+          </w:r>
+        </w:p>
+        <w:p>
+          <w:r>
+            <w:br w:type="page"/>
+          </w:r>
+        </w:p>
+        <w:p>
+          <w:pPr>
+            <w:pStyle w:val="Kop1"/>
+          </w:pPr>
+          <w:bookmarkStart w:id="2" w:name="_Toc480453585"/>
+          <w:r>
+            <w:lastRenderedPageBreak/>
+            <w:t>Projectorganisatie.</w:t>
+          </w:r>
+          <w:bookmarkEnd w:id="2"/>
+        </w:p>
+        <w:p>
+          <w:pPr>
+            <w:pStyle w:val="Kop2"/>
+          </w:pPr>
+          <w:bookmarkStart w:id="3" w:name="_Toc480453586"/>
           <w:r>
             <w:t>Organisatie</w:t>
           </w:r>
+          <w:bookmarkEnd w:id="3"/>
         </w:p>
         <w:p>
           <w:r>
@@ -570,12 +1592,14 @@
         </w:p>
         <w:p>
           <w:pPr>
-            <w:pStyle w:val="Kop1"/>
+            <w:pStyle w:val="Kop2"/>
           </w:pPr>
+          <w:bookmarkStart w:id="4" w:name="_Toc480453587"/>
           <w:r>
             <w:lastRenderedPageBreak/>
             <w:t>Informatie</w:t>
           </w:r>
+          <w:bookmarkEnd w:id="4"/>
         </w:p>
         <w:p/>
         <w:p>
@@ -640,24 +1664,30 @@
       </w:sdtContent>
     </w:sdt>
     <w:p>
-      <w:pPr>
-        <w:pStyle w:val="Titel"/>
-      </w:pPr>
       <w:r>
         <w:br w:type="page"/>
       </w:r>
+    </w:p>
+    <w:p>
+      <w:pPr>
+        <w:pStyle w:val="Kop1"/>
+      </w:pPr>
+      <w:bookmarkStart w:id="5" w:name="_Toc480453588"/>
       <w:r>
         <w:lastRenderedPageBreak/>
         <w:t>risico’s</w:t>
       </w:r>
-    </w:p>
-    <w:p>
-      <w:pPr>
-        <w:pStyle w:val="Kop1"/>
-      </w:pPr>
+      <w:bookmarkEnd w:id="5"/>
+    </w:p>
+    <w:p>
+      <w:pPr>
+        <w:pStyle w:val="Kop2"/>
+      </w:pPr>
+      <w:bookmarkStart w:id="6" w:name="_Toc480453589"/>
       <w:r>
         <w:t>intern</w:t>
       </w:r>
+      <w:bookmarkEnd w:id="6"/>
     </w:p>
     <w:p>
       <w:pPr>
@@ -1005,12 +2035,23 @@
     </w:p>
     <w:p>
       <w:pPr>
-        <w:pStyle w:val="Kop1"/>
-      </w:pPr>
+        <w:rPr>
+          <w:rFonts w:ascii="Arial" w:hAnsi="Arial" w:cs="Arial"/>
+          <w:sz w:val="24"/>
+          <w:szCs w:val="24"/>
+        </w:rPr>
+      </w:pPr>
+    </w:p>
+    <w:p>
+      <w:pPr>
+        <w:pStyle w:val="Kop2"/>
+      </w:pPr>
+      <w:bookmarkStart w:id="7" w:name="_Toc480453590"/>
       <w:r>
         <w:lastRenderedPageBreak/>
         <w:t>Extern</w:t>
       </w:r>
+      <w:bookmarkEnd w:id="7"/>
     </w:p>
     <w:p>
       <w:pPr>
@@ -1475,12 +2516,14 @@
     </w:p>
     <w:p>
       <w:pPr>
-        <w:pStyle w:val="Titel"/>
-      </w:pPr>
+        <w:pStyle w:val="Kop1"/>
+      </w:pPr>
+      <w:bookmarkStart w:id="8" w:name="_Toc480453591"/>
       <w:r>
         <w:lastRenderedPageBreak/>
         <w:t>Projectgrenzen</w:t>
       </w:r>
+      <w:bookmarkEnd w:id="8"/>
     </w:p>
     <w:p>
       <w:pPr>
@@ -1518,11 +2561,16 @@
     </w:p>
     <w:p>
       <w:pPr>
-        <w:pStyle w:val="Kop1"/>
-      </w:pPr>
-      <w:r>
-        <w:t xml:space="preserve"> Eisen</w:t>
-      </w:r>
+        <w:pStyle w:val="Kop2"/>
+      </w:pPr>
+      <w:r>
+        <w:t xml:space="preserve"> </w:t>
+      </w:r>
+      <w:bookmarkStart w:id="9" w:name="_Toc480453592"/>
+      <w:r>
+        <w:t>Eisen</w:t>
+      </w:r>
+      <w:bookmarkEnd w:id="9"/>
     </w:p>
     <w:p>
       <w:pPr>
@@ -1560,15 +2608,7 @@
           <w:sz w:val="24"/>
           <w:szCs w:val="24"/>
         </w:rPr>
-        <w:t>Een werkende database</w:t>
-      </w:r>
-      <w:r>
-        <w:rPr>
-          <w:rFonts w:ascii="Arial" w:hAnsi="Arial" w:cs="Arial"/>
-          <w:sz w:val="24"/>
-          <w:szCs w:val="24"/>
-        </w:rPr>
-        <w:t>.</w:t>
+        <w:t>Een werkende database.</w:t>
       </w:r>
     </w:p>
     <w:p>
@@ -1590,15 +2630,7 @@
           <w:sz w:val="24"/>
           <w:szCs w:val="24"/>
         </w:rPr>
-        <w:t xml:space="preserve">Een </w:t>
-      </w:r>
-      <w:r>
-        <w:rPr>
-          <w:rFonts w:ascii="Arial" w:hAnsi="Arial" w:cs="Arial"/>
-          <w:sz w:val="24"/>
-          <w:szCs w:val="24"/>
-        </w:rPr>
-        <w:t>inlogsysteem.</w:t>
+        <w:t>Een inlogsysteem.</w:t>
       </w:r>
     </w:p>
     <w:p>
@@ -1697,16 +2729,16 @@
           <w:szCs w:val="24"/>
         </w:rPr>
       </w:pPr>
-      <w:bookmarkStart w:id="0" w:name="_GoBack"/>
-      <w:bookmarkEnd w:id="0"/>
-    </w:p>
-    <w:p>
-      <w:pPr>
-        <w:pStyle w:val="Kop1"/>
-      </w:pPr>
+    </w:p>
+    <w:p>
+      <w:pPr>
+        <w:pStyle w:val="Kop2"/>
+      </w:pPr>
+      <w:bookmarkStart w:id="10" w:name="_Toc480453593"/>
       <w:r>
         <w:t>grenzen</w:t>
       </w:r>
+      <w:bookmarkEnd w:id="10"/>
     </w:p>
     <w:p>
       <w:pPr>
@@ -1807,6 +2839,231 @@
         </w:rPr>
         <w:t xml:space="preserve"> </w:t>
       </w:r>
+    </w:p>
+    <w:p>
+      <w:pPr>
+        <w:rPr>
+          <w:rFonts w:ascii="Arial" w:hAnsi="Arial" w:cs="Arial"/>
+          <w:sz w:val="24"/>
+          <w:szCs w:val="24"/>
+        </w:rPr>
+      </w:pPr>
+    </w:p>
+    <w:p>
+      <w:pPr>
+        <w:rPr>
+          <w:rFonts w:ascii="Arial" w:hAnsi="Arial" w:cs="Arial"/>
+          <w:sz w:val="24"/>
+          <w:szCs w:val="24"/>
+        </w:rPr>
+      </w:pPr>
+    </w:p>
+    <w:p>
+      <w:pPr>
+        <w:rPr>
+          <w:rFonts w:ascii="Arial" w:hAnsi="Arial" w:cs="Arial"/>
+          <w:sz w:val="24"/>
+          <w:szCs w:val="24"/>
+        </w:rPr>
+      </w:pPr>
+    </w:p>
+    <w:p>
+      <w:pPr>
+        <w:rPr>
+          <w:rFonts w:ascii="Arial" w:hAnsi="Arial" w:cs="Arial"/>
+          <w:sz w:val="24"/>
+          <w:szCs w:val="24"/>
+        </w:rPr>
+      </w:pPr>
+    </w:p>
+    <w:p>
+      <w:pPr>
+        <w:rPr>
+          <w:rFonts w:ascii="Arial" w:hAnsi="Arial" w:cs="Arial"/>
+          <w:sz w:val="24"/>
+          <w:szCs w:val="24"/>
+        </w:rPr>
+      </w:pPr>
+    </w:p>
+    <w:p>
+      <w:pPr>
+        <w:rPr>
+          <w:rFonts w:ascii="Arial" w:hAnsi="Arial" w:cs="Arial"/>
+          <w:sz w:val="24"/>
+          <w:szCs w:val="24"/>
+        </w:rPr>
+      </w:pPr>
+    </w:p>
+    <w:p>
+      <w:pPr>
+        <w:rPr>
+          <w:rFonts w:ascii="Arial" w:hAnsi="Arial" w:cs="Arial"/>
+          <w:sz w:val="24"/>
+          <w:szCs w:val="24"/>
+        </w:rPr>
+      </w:pPr>
+    </w:p>
+    <w:p>
+      <w:pPr>
+        <w:rPr>
+          <w:rFonts w:ascii="Arial" w:hAnsi="Arial" w:cs="Arial"/>
+          <w:sz w:val="24"/>
+          <w:szCs w:val="24"/>
+        </w:rPr>
+      </w:pPr>
+    </w:p>
+    <w:p>
+      <w:pPr>
+        <w:rPr>
+          <w:rFonts w:ascii="Arial" w:hAnsi="Arial" w:cs="Arial"/>
+          <w:sz w:val="24"/>
+          <w:szCs w:val="24"/>
+        </w:rPr>
+      </w:pPr>
+    </w:p>
+    <w:p>
+      <w:pPr>
+        <w:rPr>
+          <w:rFonts w:ascii="Arial" w:hAnsi="Arial" w:cs="Arial"/>
+          <w:sz w:val="24"/>
+          <w:szCs w:val="24"/>
+        </w:rPr>
+      </w:pPr>
+    </w:p>
+    <w:p>
+      <w:pPr>
+        <w:rPr>
+          <w:rFonts w:ascii="Arial" w:hAnsi="Arial" w:cs="Arial"/>
+          <w:sz w:val="24"/>
+          <w:szCs w:val="24"/>
+        </w:rPr>
+      </w:pPr>
+    </w:p>
+    <w:p>
+      <w:pPr>
+        <w:rPr>
+          <w:rFonts w:ascii="Arial" w:hAnsi="Arial" w:cs="Arial"/>
+          <w:sz w:val="24"/>
+          <w:szCs w:val="24"/>
+        </w:rPr>
+      </w:pPr>
+    </w:p>
+    <w:p>
+      <w:pPr>
+        <w:pStyle w:val="Kop1"/>
+      </w:pPr>
+      <w:bookmarkStart w:id="11" w:name="_Toc480453594"/>
+      <w:r>
+        <w:lastRenderedPageBreak/>
+        <w:t>Kosten en Baten</w:t>
+      </w:r>
+      <w:bookmarkEnd w:id="11"/>
+      <w:r>
+        <w:t xml:space="preserve"> </w:t>
+      </w:r>
+    </w:p>
+    <w:p>
+      <w:pPr>
+        <w:pStyle w:val="Kop2"/>
+      </w:pPr>
+      <w:bookmarkStart w:id="12" w:name="_Toc480453595"/>
+      <w:r>
+        <w:t>Kosten</w:t>
+      </w:r>
+      <w:bookmarkEnd w:id="12"/>
+    </w:p>
+    <w:p>
+      <w:r>
+        <w:rPr>
+          <w:rFonts w:cstheme="minorHAnsi"/>
+        </w:rPr>
+        <w:t xml:space="preserve">€ 25 </w:t>
+      </w:r>
+      <w:r>
+        <w:t>per uur.</w:t>
+      </w:r>
+    </w:p>
+    <w:p>
+      <w:pPr>
+        <w:rPr>
+          <w:rFonts w:cstheme="minorHAnsi"/>
+        </w:rPr>
+      </w:pPr>
+      <w:r>
+        <w:rPr>
+          <w:rFonts w:cstheme="minorHAnsi"/>
+        </w:rPr>
+        <w:t>200 ± werkuren.</w:t>
+      </w:r>
+    </w:p>
+    <w:p>
+      <w:pPr>
+        <w:rPr>
+          <w:rFonts w:cstheme="minorHAnsi"/>
+        </w:rPr>
+      </w:pPr>
+      <w:r>
+        <w:rPr>
+          <w:rFonts w:cstheme="minorHAnsi"/>
+        </w:rPr>
+        <w:t>Totaal uurloon € 500.</w:t>
+      </w:r>
+    </w:p>
+    <w:p>
+      <w:pPr>
+        <w:rPr>
+          <w:rFonts w:cstheme="minorHAnsi"/>
+        </w:rPr>
+      </w:pPr>
+      <w:r>
+        <w:rPr>
+          <w:rFonts w:cstheme="minorHAnsi"/>
+        </w:rPr>
+        <w:t>Resterende kosten € 1700.</w:t>
+      </w:r>
+    </w:p>
+    <w:p>
+      <w:r>
+        <w:rPr>
+          <w:rFonts w:cstheme="minorHAnsi"/>
+        </w:rPr>
+        <w:t>8 weken wacht tijd.</w:t>
+      </w:r>
+    </w:p>
+    <w:p/>
+    <w:p>
+      <w:pPr>
+        <w:pStyle w:val="Kop2"/>
+      </w:pPr>
+      <w:bookmarkStart w:id="13" w:name="_Toc480453596"/>
+      <w:r>
+        <w:t>Baten</w:t>
+      </w:r>
+      <w:bookmarkEnd w:id="13"/>
+    </w:p>
+    <w:p>
+      <w:r>
+        <w:t>Een Website.</w:t>
+      </w:r>
+    </w:p>
+    <w:p>
+      <w:r>
+        <w:t>Een Applicatie.</w:t>
+      </w:r>
+    </w:p>
+    <w:p>
+      <w:r>
+        <w:t>Bevredigende ervaring van een gok applicatie.</w:t>
+      </w:r>
+    </w:p>
+    <w:p>
+      <w:pPr>
+        <w:rPr>
+          <w:rFonts w:ascii="Arial" w:hAnsi="Arial" w:cs="Arial"/>
+          <w:sz w:val="24"/>
+          <w:szCs w:val="24"/>
+        </w:rPr>
+      </w:pPr>
     </w:p>
     <w:sectPr>
       <w:pgSz w:w="11906" w:h="16838"/>
@@ -2369,7 +3626,6 @@
     <w:next w:val="Standaard"/>
     <w:link w:val="Kop2Char"/>
     <w:uiPriority w:val="9"/>
-    <w:semiHidden/>
     <w:unhideWhenUsed/>
     <w:qFormat/>
     <w:rsid w:val="00BC2A11"/>
@@ -2548,7 +3804,6 @@
   <w:style w:type="character" w:default="1" w:styleId="Standaardalinea-lettertype">
     <w:name w:val="Default Paragraph Font"/>
     <w:uiPriority w:val="1"/>
-    <w:semiHidden/>
     <w:unhideWhenUsed/>
   </w:style>
   <w:style w:type="table" w:default="1" w:styleId="Standaardtabel">
@@ -2609,7 +3864,6 @@
     <w:basedOn w:val="Standaardalinea-lettertype"/>
     <w:link w:val="Kop2"/>
     <w:uiPriority w:val="9"/>
-    <w:semiHidden/>
     <w:rsid w:val="00BC2A11"/>
     <w:rPr>
       <w:caps/>
@@ -2944,7 +4198,6 @@
     <w:basedOn w:val="Kop1"/>
     <w:next w:val="Standaard"/>
     <w:uiPriority w:val="39"/>
-    <w:semiHidden/>
     <w:unhideWhenUsed/>
     <w:qFormat/>
     <w:rsid w:val="00BC2A11"/>
@@ -2984,6 +4237,31 @@
     <w:pPr>
       <w:ind w:left="720"/>
       <w:contextualSpacing/>
+    </w:pPr>
+  </w:style>
+  <w:style w:type="paragraph" w:styleId="Inhopg1">
+    <w:name w:val="toc 1"/>
+    <w:basedOn w:val="Standaard"/>
+    <w:next w:val="Standaard"/>
+    <w:autoRedefine/>
+    <w:uiPriority w:val="39"/>
+    <w:unhideWhenUsed/>
+    <w:rsid w:val="008330D0"/>
+    <w:pPr>
+      <w:spacing w:after="100"/>
+    </w:pPr>
+  </w:style>
+  <w:style w:type="paragraph" w:styleId="Inhopg2">
+    <w:name w:val="toc 2"/>
+    <w:basedOn w:val="Standaard"/>
+    <w:next w:val="Standaard"/>
+    <w:autoRedefine/>
+    <w:uiPriority w:val="39"/>
+    <w:unhideWhenUsed/>
+    <w:rsid w:val="008330D0"/>
+    <w:pPr>
+      <w:spacing w:after="100"/>
+      <w:ind w:left="200"/>
     </w:pPr>
   </w:style>
 </w:styles>
@@ -3227,6 +4505,7 @@
     <w:rsid w:val="00A04FDF"/>
     <w:rsid w:val="00A950BA"/>
     <w:rsid w:val="00FB4782"/>
+    <w:rsid w:val="00FF07C3"/>
   </w:rsids>
   <m:mathPr>
     <m:mathFont m:val="Cambria Math"/>

</xml_diff>